<commit_message>
Caso de uso e DCU completas
Hoje foi finalizado o caso de uso e a documentação de dois casos de uso do trabalho de RH
</commit_message>
<xml_diff>
--- a/FormulÃ¡rio CSU.docx
+++ b/FormulÃ¡rio CSU.docx
@@ -1,6 +1,6 @@
 
 <file path=word/document.xml><?xml version="1.0" encoding="utf-8"?>
-<w:document xmlns:wpc="http://schemas.microsoft.com/office/word/2010/wordprocessingCanvas" xmlns:cx="http://schemas.microsoft.com/office/drawing/2014/chartex" xmlns:cx1="http://schemas.microsoft.com/office/drawing/2015/9/8/chartex" xmlns:cx2="http://schemas.microsoft.com/office/drawing/2015/10/21/chartex" xmlns:cx3="http://schemas.microsoft.com/office/drawing/2016/5/9/chartex" xmlns:cx4="http://schemas.microsoft.com/office/drawing/2016/5/10/chartex" xmlns:cx5="http://schemas.microsoft.com/office/drawing/2016/5/11/chartex" xmlns:cx6="http://schemas.microsoft.com/office/drawing/2016/5/12/chartex" xmlns:cx7="http://schemas.microsoft.com/office/drawing/2016/5/13/chartex" xmlns:cx8="http://schemas.microsoft.com/office/drawing/2016/5/14/chartex" xmlns:mc="http://schemas.openxmlformats.org/markup-compatibility/2006" xmlns:aink="http://schemas.microsoft.com/office/drawing/2016/ink" xmlns:am3d="http://schemas.microsoft.com/office/drawing/2017/model3d" xmlns:o="urn:schemas-microsoft-com:office:office" xmlns:r="http://schemas.openxmlformats.org/officeDocument/2006/relationships" xmlns:m="http://schemas.openxmlformats.org/officeDocument/2006/math" xmlns:v="urn:schemas-microsoft-com:vml" xmlns:wp14="http://schemas.microsoft.com/office/word/2010/wordprocessingDrawing" xmlns:wp="http://schemas.openxmlformats.org/drawingml/2006/wordprocessingDrawing" xmlns:w10="urn:schemas-microsoft-com:office:word" xmlns:w="http://schemas.openxmlformats.org/wordprocessingml/2006/main" xmlns:w14="http://schemas.microsoft.com/office/word/2010/wordml" xmlns:w15="http://schemas.microsoft.com/office/word/2012/wordml" xmlns:w16cid="http://schemas.microsoft.com/office/word/2016/wordml/cid" xmlns:w16se="http://schemas.microsoft.com/office/word/2015/wordml/symex" xmlns:wpg="http://schemas.microsoft.com/office/word/2010/wordprocessingGroup" xmlns:wpi="http://schemas.microsoft.com/office/word/2010/wordprocessingInk" xmlns:wne="http://schemas.microsoft.com/office/word/2006/wordml" xmlns:wps="http://schemas.microsoft.com/office/word/2010/wordprocessingShape" mc:Ignorable="w14 w15 w16se w16cid wp14">
+<w:document xmlns:wpc="http://schemas.microsoft.com/office/word/2010/wordprocessingCanvas" xmlns:mc="http://schemas.openxmlformats.org/markup-compatibility/2006" xmlns:o="urn:schemas-microsoft-com:office:office" xmlns:r="http://schemas.openxmlformats.org/officeDocument/2006/relationships" xmlns:m="http://schemas.openxmlformats.org/officeDocument/2006/math" xmlns:v="urn:schemas-microsoft-com:vml" xmlns:wp14="http://schemas.microsoft.com/office/word/2010/wordprocessingDrawing" xmlns:wp="http://schemas.openxmlformats.org/drawingml/2006/wordprocessingDrawing" xmlns:w10="urn:schemas-microsoft-com:office:word" xmlns:w="http://schemas.openxmlformats.org/wordprocessingml/2006/main" xmlns:w14="http://schemas.microsoft.com/office/word/2010/wordml" xmlns:w15="http://schemas.microsoft.com/office/word/2012/wordml" xmlns:wpg="http://schemas.microsoft.com/office/word/2010/wordprocessingGroup" xmlns:wpi="http://schemas.microsoft.com/office/word/2010/wordprocessingInk" xmlns:wne="http://schemas.microsoft.com/office/word/2006/wordml" xmlns:wps="http://schemas.microsoft.com/office/word/2010/wordprocessingShape" mc:Ignorable="w14 w15 wp14">
   <w:body>
     <w:tbl>
       <w:tblPr>
@@ -70,6 +70,13 @@
                 <w:szCs w:val="20"/>
               </w:rPr>
             </w:pPr>
+            <w:r>
+              <w:rPr>
+                <w:sz w:val="20"/>
+                <w:szCs w:val="20"/>
+              </w:rPr>
+              <w:t>Contratar Funcionário</w:t>
+            </w:r>
           </w:p>
         </w:tc>
       </w:tr>
@@ -117,6 +124,13 @@
                 <w:szCs w:val="20"/>
               </w:rPr>
             </w:pPr>
+            <w:r>
+              <w:rPr>
+                <w:sz w:val="20"/>
+                <w:szCs w:val="20"/>
+              </w:rPr>
+              <w:t>CSU01</w:t>
+            </w:r>
           </w:p>
         </w:tc>
       </w:tr>
@@ -164,6 +178,13 @@
                 <w:szCs w:val="20"/>
               </w:rPr>
             </w:pPr>
+            <w:r>
+              <w:rPr>
+                <w:sz w:val="20"/>
+                <w:szCs w:val="20"/>
+              </w:rPr>
+              <w:t>Gerente RH usa o sistema para contratar um Funcionário</w:t>
+            </w:r>
           </w:p>
         </w:tc>
       </w:tr>
@@ -211,6 +232,13 @@
                 <w:szCs w:val="20"/>
               </w:rPr>
             </w:pPr>
+            <w:r>
+              <w:rPr>
+                <w:sz w:val="20"/>
+                <w:szCs w:val="20"/>
+              </w:rPr>
+              <w:t>Gerente RH</w:t>
+            </w:r>
           </w:p>
         </w:tc>
       </w:tr>
@@ -299,6 +327,13 @@
                 <w:szCs w:val="20"/>
               </w:rPr>
             </w:pPr>
+            <w:r>
+              <w:rPr>
+                <w:sz w:val="20"/>
+                <w:szCs w:val="20"/>
+              </w:rPr>
+              <w:t>Este caso de uso descreve etapas realizada pelo Gerente Rh para contratar um funcionário</w:t>
+            </w:r>
           </w:p>
         </w:tc>
       </w:tr>
@@ -346,6 +381,77 @@
                 <w:szCs w:val="20"/>
               </w:rPr>
             </w:pPr>
+            <w:r>
+              <w:rPr>
+                <w:sz w:val="20"/>
+                <w:szCs w:val="20"/>
+              </w:rPr>
+              <w:t xml:space="preserve">O Gerente de RH deve estar </w:t>
+            </w:r>
+            <w:proofErr w:type="spellStart"/>
+            <w:r>
+              <w:rPr>
+                <w:sz w:val="20"/>
+                <w:szCs w:val="20"/>
+              </w:rPr>
+              <w:t>logado</w:t>
+            </w:r>
+            <w:proofErr w:type="spellEnd"/>
+            <w:r>
+              <w:rPr>
+                <w:sz w:val="20"/>
+                <w:szCs w:val="20"/>
+              </w:rPr>
+              <w:t xml:space="preserve"> como </w:t>
+            </w:r>
+            <w:r>
+              <w:rPr>
+                <w:sz w:val="20"/>
+                <w:szCs w:val="20"/>
+              </w:rPr>
+              <w:t>“</w:t>
+            </w:r>
+            <w:proofErr w:type="spellStart"/>
+            <w:r>
+              <w:rPr>
+                <w:i/>
+                <w:sz w:val="20"/>
+                <w:szCs w:val="20"/>
+              </w:rPr>
+              <w:t>super</w:t>
+            </w:r>
+            <w:proofErr w:type="spellEnd"/>
+            <w:r>
+              <w:rPr>
+                <w:i/>
+                <w:sz w:val="20"/>
+                <w:szCs w:val="20"/>
+              </w:rPr>
+              <w:t xml:space="preserve"> </w:t>
+            </w:r>
+            <w:r>
+              <w:rPr>
+                <w:i/>
+                <w:sz w:val="20"/>
+                <w:szCs w:val="20"/>
+              </w:rPr>
+              <w:t>user</w:t>
+            </w:r>
+            <w:r>
+              <w:rPr>
+                <w:i/>
+                <w:sz w:val="20"/>
+                <w:szCs w:val="20"/>
+              </w:rPr>
+              <w:t>”</w:t>
+            </w:r>
+            <w:r>
+              <w:rPr>
+                <w:sz w:val="20"/>
+                <w:szCs w:val="20"/>
+              </w:rPr>
+              <w:t xml:space="preserve"> do sistema</w:t>
+            </w:r>
           </w:p>
         </w:tc>
       </w:tr>
@@ -410,12 +516,23 @@
           </w:tcPr>
           <w:p>
             <w:pPr>
-              <w:ind w:firstLine="0"/>
-              <w:rPr>
-                <w:sz w:val="20"/>
-                <w:szCs w:val="20"/>
-              </w:rPr>
-            </w:pPr>
+              <w:pStyle w:val="PargrafodaLista"/>
+              <w:numPr>
+                <w:ilvl w:val="0"/>
+                <w:numId w:val="10"/>
+              </w:numPr>
+              <w:rPr>
+                <w:sz w:val="20"/>
+                <w:szCs w:val="20"/>
+              </w:rPr>
+            </w:pPr>
+            <w:r>
+              <w:rPr>
+                <w:sz w:val="20"/>
+                <w:szCs w:val="20"/>
+              </w:rPr>
+              <w:t>O Gerente RH solicita um cadastro vazio</w:t>
+            </w:r>
           </w:p>
         </w:tc>
         <w:tc>
@@ -449,34 +566,31 @@
                 <w:szCs w:val="20"/>
               </w:rPr>
             </w:pPr>
-            <w:r>
-              <w:rPr>
-                <w:sz w:val="20"/>
-                <w:szCs w:val="20"/>
-              </w:rPr>
-              <w:t>*</w:t>
-            </w:r>
-            <w:r>
-              <w:rPr>
-                <w:sz w:val="20"/>
-                <w:szCs w:val="20"/>
-              </w:rPr>
-              <w:t>Fluxo Principal</w:t>
-            </w:r>
-          </w:p>
-        </w:tc>
-        <w:tc>
-          <w:tcPr>
-            <w:tcW w:w="5987" w:type="dxa"/>
-          </w:tcPr>
-          <w:p>
-            <w:pPr>
-              <w:ind w:firstLine="0"/>
-              <w:rPr>
-                <w:sz w:val="20"/>
-                <w:szCs w:val="20"/>
-              </w:rPr>
-            </w:pPr>
+          </w:p>
+        </w:tc>
+        <w:tc>
+          <w:tcPr>
+            <w:tcW w:w="5987" w:type="dxa"/>
+          </w:tcPr>
+          <w:p>
+            <w:pPr>
+              <w:pStyle w:val="PargrafodaLista"/>
+              <w:numPr>
+                <w:ilvl w:val="0"/>
+                <w:numId w:val="10"/>
+              </w:numPr>
+              <w:rPr>
+                <w:sz w:val="20"/>
+                <w:szCs w:val="20"/>
+              </w:rPr>
+            </w:pPr>
+            <w:r>
+              <w:rPr>
+                <w:sz w:val="20"/>
+                <w:szCs w:val="20"/>
+              </w:rPr>
+              <w:t>Sistema cria cadastro vazio</w:t>
+            </w:r>
           </w:p>
         </w:tc>
       </w:tr>
@@ -490,12 +604,23 @@
           </w:tcPr>
           <w:p>
             <w:pPr>
-              <w:ind w:firstLine="0"/>
-              <w:rPr>
-                <w:sz w:val="20"/>
-                <w:szCs w:val="20"/>
-              </w:rPr>
-            </w:pPr>
+              <w:pStyle w:val="PargrafodaLista"/>
+              <w:numPr>
+                <w:ilvl w:val="0"/>
+                <w:numId w:val="10"/>
+              </w:numPr>
+              <w:rPr>
+                <w:sz w:val="20"/>
+                <w:szCs w:val="20"/>
+              </w:rPr>
+            </w:pPr>
+            <w:r>
+              <w:rPr>
+                <w:sz w:val="20"/>
+                <w:szCs w:val="20"/>
+              </w:rPr>
+              <w:t>Gerente RH preenche os dados do novo funcionário</w:t>
+            </w:r>
           </w:p>
         </w:tc>
         <w:tc>
@@ -529,27 +654,31 @@
                 <w:szCs w:val="20"/>
               </w:rPr>
             </w:pPr>
-            <w:r>
-              <w:rPr>
-                <w:sz w:val="20"/>
-                <w:szCs w:val="20"/>
-              </w:rPr>
-              <w:t>Fluxo Alternativo</w:t>
-            </w:r>
-          </w:p>
-        </w:tc>
-        <w:tc>
-          <w:tcPr>
-            <w:tcW w:w="5987" w:type="dxa"/>
-          </w:tcPr>
-          <w:p>
-            <w:pPr>
-              <w:ind w:firstLine="0"/>
-              <w:rPr>
-                <w:sz w:val="20"/>
-                <w:szCs w:val="20"/>
-              </w:rPr>
-            </w:pPr>
+          </w:p>
+        </w:tc>
+        <w:tc>
+          <w:tcPr>
+            <w:tcW w:w="5987" w:type="dxa"/>
+          </w:tcPr>
+          <w:p>
+            <w:pPr>
+              <w:pStyle w:val="PargrafodaLista"/>
+              <w:numPr>
+                <w:ilvl w:val="0"/>
+                <w:numId w:val="10"/>
+              </w:numPr>
+              <w:rPr>
+                <w:sz w:val="20"/>
+                <w:szCs w:val="20"/>
+              </w:rPr>
+            </w:pPr>
+            <w:r>
+              <w:rPr>
+                <w:sz w:val="20"/>
+                <w:szCs w:val="20"/>
+              </w:rPr>
+              <w:t>Sistema salva dados do funcionário</w:t>
+            </w:r>
           </w:p>
         </w:tc>
       </w:tr>
@@ -577,12 +706,23 @@
           </w:tcPr>
           <w:p>
             <w:pPr>
-              <w:ind w:firstLine="0"/>
-              <w:rPr>
-                <w:sz w:val="20"/>
-                <w:szCs w:val="20"/>
-              </w:rPr>
-            </w:pPr>
+              <w:pStyle w:val="PargrafodaLista"/>
+              <w:numPr>
+                <w:ilvl w:val="0"/>
+                <w:numId w:val="10"/>
+              </w:numPr>
+              <w:rPr>
+                <w:sz w:val="20"/>
+                <w:szCs w:val="20"/>
+              </w:rPr>
+            </w:pPr>
+            <w:r>
+              <w:rPr>
+                <w:sz w:val="20"/>
+                <w:szCs w:val="20"/>
+              </w:rPr>
+              <w:t>Gera matricula do novo Funcionário</w:t>
+            </w:r>
           </w:p>
         </w:tc>
       </w:tr>
@@ -602,6 +742,50 @@
                 <w:szCs w:val="20"/>
               </w:rPr>
             </w:pPr>
+          </w:p>
+        </w:tc>
+        <w:tc>
+          <w:tcPr>
+            <w:tcW w:w="5987" w:type="dxa"/>
+          </w:tcPr>
+          <w:p>
+            <w:pPr>
+              <w:pStyle w:val="PargrafodaLista"/>
+              <w:numPr>
+                <w:ilvl w:val="0"/>
+                <w:numId w:val="10"/>
+              </w:numPr>
+              <w:rPr>
+                <w:sz w:val="20"/>
+                <w:szCs w:val="20"/>
+              </w:rPr>
+            </w:pPr>
+            <w:r>
+              <w:rPr>
+                <w:sz w:val="20"/>
+                <w:szCs w:val="20"/>
+              </w:rPr>
+              <w:t>Imprime papéis necessários para contratação e caso de uso termina</w:t>
+            </w:r>
+          </w:p>
+        </w:tc>
+      </w:tr>
+      <w:tr>
+        <w:trPr>
+          <w:trHeight w:val="366"/>
+        </w:trPr>
+        <w:tc>
+          <w:tcPr>
+            <w:tcW w:w="2518" w:type="dxa"/>
+          </w:tcPr>
+          <w:p>
+            <w:pPr>
+              <w:ind w:firstLine="0"/>
+              <w:rPr>
+                <w:sz w:val="20"/>
+                <w:szCs w:val="20"/>
+              </w:rPr>
+            </w:pPr>
             <w:r>
               <w:rPr>
                 <w:sz w:val="20"/>
@@ -715,8 +899,6 @@
                 <w:szCs w:val="20"/>
               </w:rPr>
             </w:pPr>
-            <w:bookmarkStart w:id="0" w:name="_GoBack"/>
-            <w:bookmarkEnd w:id="0"/>
             <w:r>
               <w:rPr>
                 <w:sz w:val="20"/>
@@ -755,6 +937,1027 @@
         </w:rPr>
         <w:t>* Obrigatório</w:t>
       </w:r>
+    </w:p>
+    <w:p>
+      <w:pPr>
+        <w:ind w:firstLine="0"/>
+        <w:rPr>
+          <w:sz w:val="18"/>
+        </w:rPr>
+      </w:pPr>
+    </w:p>
+    <w:p>
+      <w:pPr>
+        <w:ind w:firstLine="0"/>
+        <w:rPr>
+          <w:sz w:val="18"/>
+        </w:rPr>
+      </w:pPr>
+    </w:p>
+    <w:p>
+      <w:pPr>
+        <w:ind w:firstLine="0"/>
+        <w:rPr>
+          <w:sz w:val="18"/>
+        </w:rPr>
+      </w:pPr>
+    </w:p>
+    <w:p>
+      <w:pPr>
+        <w:ind w:firstLine="0"/>
+        <w:rPr>
+          <w:sz w:val="18"/>
+        </w:rPr>
+      </w:pPr>
+    </w:p>
+    <w:p>
+      <w:pPr>
+        <w:ind w:firstLine="0"/>
+        <w:rPr>
+          <w:sz w:val="18"/>
+        </w:rPr>
+      </w:pPr>
+    </w:p>
+    <w:p>
+      <w:pPr>
+        <w:ind w:firstLine="0"/>
+        <w:rPr>
+          <w:sz w:val="18"/>
+        </w:rPr>
+      </w:pPr>
+    </w:p>
+    <w:p>
+      <w:pPr>
+        <w:ind w:firstLine="0"/>
+        <w:rPr>
+          <w:sz w:val="18"/>
+        </w:rPr>
+      </w:pPr>
+    </w:p>
+    <w:p>
+      <w:pPr>
+        <w:ind w:firstLine="0"/>
+        <w:rPr>
+          <w:sz w:val="18"/>
+        </w:rPr>
+      </w:pPr>
+    </w:p>
+    <w:tbl>
+      <w:tblPr>
+        <w:tblStyle w:val="Tabelacomgrade"/>
+        <w:tblW w:w="8505" w:type="dxa"/>
+        <w:tblLook w:val="04A0" w:firstRow="1" w:lastRow="0" w:firstColumn="1" w:lastColumn="0" w:noHBand="0" w:noVBand="1"/>
+      </w:tblPr>
+      <w:tblGrid>
+        <w:gridCol w:w="2518"/>
+        <w:gridCol w:w="5987"/>
+      </w:tblGrid>
+      <w:tr>
+        <w:trPr>
+          <w:trHeight w:val="278"/>
+        </w:trPr>
+        <w:tc>
+          <w:tcPr>
+            <w:tcW w:w="2518" w:type="dxa"/>
+          </w:tcPr>
+          <w:p>
+            <w:pPr>
+              <w:ind w:firstLine="0"/>
+              <w:rPr>
+                <w:sz w:val="20"/>
+                <w:szCs w:val="20"/>
+              </w:rPr>
+            </w:pPr>
+            <w:r>
+              <w:rPr>
+                <w:sz w:val="20"/>
+                <w:szCs w:val="20"/>
+              </w:rPr>
+              <w:lastRenderedPageBreak/>
+              <w:t>*</w:t>
+            </w:r>
+            <w:r>
+              <w:rPr>
+                <w:sz w:val="20"/>
+                <w:szCs w:val="20"/>
+              </w:rPr>
+              <w:t>Nome do caso</w:t>
+            </w:r>
+            <w:r>
+              <w:rPr>
+                <w:sz w:val="20"/>
+                <w:szCs w:val="20"/>
+              </w:rPr>
+              <w:t xml:space="preserve"> </w:t>
+            </w:r>
+            <w:r>
+              <w:rPr>
+                <w:sz w:val="20"/>
+                <w:szCs w:val="20"/>
+              </w:rPr>
+              <w:t>de uso</w:t>
+            </w:r>
+          </w:p>
+        </w:tc>
+        <w:tc>
+          <w:tcPr>
+            <w:tcW w:w="5987" w:type="dxa"/>
+          </w:tcPr>
+          <w:p>
+            <w:pPr>
+              <w:ind w:firstLine="0"/>
+              <w:rPr>
+                <w:sz w:val="20"/>
+                <w:szCs w:val="20"/>
+              </w:rPr>
+            </w:pPr>
+            <w:r>
+              <w:rPr>
+                <w:sz w:val="20"/>
+                <w:szCs w:val="20"/>
+              </w:rPr>
+              <w:t>Editar Ponto</w:t>
+            </w:r>
+          </w:p>
+        </w:tc>
+      </w:tr>
+      <w:tr>
+        <w:trPr>
+          <w:trHeight w:val="366"/>
+        </w:trPr>
+        <w:tc>
+          <w:tcPr>
+            <w:tcW w:w="2518" w:type="dxa"/>
+          </w:tcPr>
+          <w:p>
+            <w:pPr>
+              <w:ind w:firstLine="0"/>
+              <w:rPr>
+                <w:sz w:val="20"/>
+                <w:szCs w:val="20"/>
+              </w:rPr>
+            </w:pPr>
+            <w:r>
+              <w:rPr>
+                <w:sz w:val="20"/>
+                <w:szCs w:val="20"/>
+              </w:rPr>
+              <w:t>*Identificador</w:t>
+            </w:r>
+          </w:p>
+        </w:tc>
+        <w:tc>
+          <w:tcPr>
+            <w:tcW w:w="5987" w:type="dxa"/>
+          </w:tcPr>
+          <w:p>
+            <w:pPr>
+              <w:ind w:firstLine="0"/>
+              <w:rPr>
+                <w:sz w:val="20"/>
+                <w:szCs w:val="20"/>
+              </w:rPr>
+            </w:pPr>
+            <w:r>
+              <w:rPr>
+                <w:sz w:val="20"/>
+                <w:szCs w:val="20"/>
+              </w:rPr>
+              <w:t>CSU02</w:t>
+            </w:r>
+          </w:p>
+        </w:tc>
+      </w:tr>
+      <w:tr>
+        <w:trPr>
+          <w:trHeight w:val="366"/>
+        </w:trPr>
+        <w:tc>
+          <w:tcPr>
+            <w:tcW w:w="2518" w:type="dxa"/>
+          </w:tcPr>
+          <w:p>
+            <w:pPr>
+              <w:ind w:firstLine="0"/>
+              <w:rPr>
+                <w:sz w:val="20"/>
+                <w:szCs w:val="20"/>
+              </w:rPr>
+            </w:pPr>
+            <w:r>
+              <w:rPr>
+                <w:sz w:val="20"/>
+                <w:szCs w:val="20"/>
+              </w:rPr>
+              <w:t>*Sumário (objetivo)</w:t>
+            </w:r>
+          </w:p>
+        </w:tc>
+        <w:tc>
+          <w:tcPr>
+            <w:tcW w:w="5987" w:type="dxa"/>
+          </w:tcPr>
+          <w:p>
+            <w:pPr>
+              <w:ind w:firstLine="0"/>
+              <w:rPr>
+                <w:sz w:val="20"/>
+                <w:szCs w:val="20"/>
+              </w:rPr>
+            </w:pPr>
+            <w:r>
+              <w:rPr>
+                <w:sz w:val="20"/>
+                <w:szCs w:val="20"/>
+              </w:rPr>
+              <w:t>Gerente de departamento vai editar ponto dos funcionários subordinados</w:t>
+            </w:r>
+          </w:p>
+        </w:tc>
+      </w:tr>
+      <w:tr>
+        <w:trPr>
+          <w:trHeight w:val="366"/>
+        </w:trPr>
+        <w:tc>
+          <w:tcPr>
+            <w:tcW w:w="2518" w:type="dxa"/>
+          </w:tcPr>
+          <w:p>
+            <w:pPr>
+              <w:ind w:firstLine="0"/>
+              <w:rPr>
+                <w:sz w:val="20"/>
+                <w:szCs w:val="20"/>
+              </w:rPr>
+            </w:pPr>
+            <w:r>
+              <w:rPr>
+                <w:sz w:val="20"/>
+                <w:szCs w:val="20"/>
+              </w:rPr>
+              <w:t>*Ator primário</w:t>
+            </w:r>
+          </w:p>
+        </w:tc>
+        <w:tc>
+          <w:tcPr>
+            <w:tcW w:w="5987" w:type="dxa"/>
+          </w:tcPr>
+          <w:p>
+            <w:pPr>
+              <w:ind w:firstLine="0"/>
+              <w:rPr>
+                <w:sz w:val="20"/>
+                <w:szCs w:val="20"/>
+              </w:rPr>
+            </w:pPr>
+            <w:r>
+              <w:rPr>
+                <w:sz w:val="20"/>
+                <w:szCs w:val="20"/>
+              </w:rPr>
+              <w:t>Gerente de Departamento</w:t>
+            </w:r>
+          </w:p>
+        </w:tc>
+      </w:tr>
+      <w:tr>
+        <w:trPr>
+          <w:trHeight w:val="366"/>
+        </w:trPr>
+        <w:tc>
+          <w:tcPr>
+            <w:tcW w:w="2518" w:type="dxa"/>
+          </w:tcPr>
+          <w:p>
+            <w:pPr>
+              <w:ind w:firstLine="0"/>
+              <w:rPr>
+                <w:sz w:val="20"/>
+                <w:szCs w:val="20"/>
+              </w:rPr>
+            </w:pPr>
+            <w:r>
+              <w:rPr>
+                <w:sz w:val="20"/>
+                <w:szCs w:val="20"/>
+              </w:rPr>
+              <w:t>Atores secundários</w:t>
+            </w:r>
+          </w:p>
+        </w:tc>
+        <w:tc>
+          <w:tcPr>
+            <w:tcW w:w="5987" w:type="dxa"/>
+          </w:tcPr>
+          <w:p>
+            <w:pPr>
+              <w:ind w:firstLine="0"/>
+              <w:rPr>
+                <w:sz w:val="20"/>
+                <w:szCs w:val="20"/>
+              </w:rPr>
+            </w:pPr>
+          </w:p>
+        </w:tc>
+      </w:tr>
+      <w:tr>
+        <w:trPr>
+          <w:trHeight w:val="366"/>
+        </w:trPr>
+        <w:tc>
+          <w:tcPr>
+            <w:tcW w:w="2518" w:type="dxa"/>
+          </w:tcPr>
+          <w:p>
+            <w:pPr>
+              <w:ind w:firstLine="0"/>
+              <w:rPr>
+                <w:sz w:val="20"/>
+                <w:szCs w:val="20"/>
+              </w:rPr>
+            </w:pPr>
+            <w:r>
+              <w:rPr>
+                <w:sz w:val="20"/>
+                <w:szCs w:val="20"/>
+              </w:rPr>
+              <w:t>*</w:t>
+            </w:r>
+            <w:r>
+              <w:rPr>
+                <w:sz w:val="20"/>
+                <w:szCs w:val="20"/>
+              </w:rPr>
+              <w:t>Resumo</w:t>
+            </w:r>
+          </w:p>
+        </w:tc>
+        <w:tc>
+          <w:tcPr>
+            <w:tcW w:w="5987" w:type="dxa"/>
+          </w:tcPr>
+          <w:p>
+            <w:pPr>
+              <w:ind w:firstLine="0"/>
+              <w:jc w:val="left"/>
+              <w:rPr>
+                <w:sz w:val="20"/>
+                <w:szCs w:val="20"/>
+              </w:rPr>
+            </w:pPr>
+            <w:r>
+              <w:rPr>
+                <w:sz w:val="20"/>
+                <w:szCs w:val="20"/>
+              </w:rPr>
+              <w:t>Gerente de Departamento vai consultar o registro de ponto do Funcionário e editar possíveis atestados ou horas extras.</w:t>
+            </w:r>
+          </w:p>
+        </w:tc>
+      </w:tr>
+      <w:tr>
+        <w:trPr>
+          <w:trHeight w:val="366"/>
+        </w:trPr>
+        <w:tc>
+          <w:tcPr>
+            <w:tcW w:w="2518" w:type="dxa"/>
+          </w:tcPr>
+          <w:p>
+            <w:pPr>
+              <w:ind w:firstLine="0"/>
+              <w:rPr>
+                <w:sz w:val="20"/>
+                <w:szCs w:val="20"/>
+              </w:rPr>
+            </w:pPr>
+            <w:r>
+              <w:rPr>
+                <w:sz w:val="20"/>
+                <w:szCs w:val="20"/>
+              </w:rPr>
+              <w:t>Pre</w:t>
+            </w:r>
+            <w:r>
+              <w:rPr>
+                <w:sz w:val="20"/>
+                <w:szCs w:val="20"/>
+              </w:rPr>
+              <w:t>condições</w:t>
+            </w:r>
+          </w:p>
+        </w:tc>
+        <w:tc>
+          <w:tcPr>
+            <w:tcW w:w="5987" w:type="dxa"/>
+          </w:tcPr>
+          <w:p>
+            <w:pPr>
+              <w:ind w:firstLine="0"/>
+              <w:rPr>
+                <w:sz w:val="20"/>
+                <w:szCs w:val="20"/>
+              </w:rPr>
+            </w:pPr>
+            <w:r>
+              <w:rPr>
+                <w:sz w:val="20"/>
+                <w:szCs w:val="20"/>
+              </w:rPr>
+              <w:t xml:space="preserve">Gerente deve estar </w:t>
+            </w:r>
+            <w:proofErr w:type="spellStart"/>
+            <w:r>
+              <w:rPr>
+                <w:sz w:val="20"/>
+                <w:szCs w:val="20"/>
+              </w:rPr>
+              <w:t>logado</w:t>
+            </w:r>
+            <w:proofErr w:type="spellEnd"/>
+            <w:r>
+              <w:rPr>
+                <w:sz w:val="20"/>
+                <w:szCs w:val="20"/>
+              </w:rPr>
+              <w:t xml:space="preserve"> como </w:t>
+            </w:r>
+            <w:r>
+              <w:rPr>
+                <w:sz w:val="20"/>
+                <w:szCs w:val="20"/>
+              </w:rPr>
+              <w:t>“</w:t>
+            </w:r>
+            <w:r>
+              <w:rPr>
+                <w:sz w:val="20"/>
+                <w:szCs w:val="20"/>
+              </w:rPr>
+              <w:t>Gerente</w:t>
+            </w:r>
+            <w:r>
+              <w:rPr>
+                <w:sz w:val="20"/>
+                <w:szCs w:val="20"/>
+              </w:rPr>
+              <w:t>”</w:t>
+            </w:r>
+            <w:r>
+              <w:rPr>
+                <w:sz w:val="20"/>
+                <w:szCs w:val="20"/>
+              </w:rPr>
+              <w:t xml:space="preserve"> no sistema</w:t>
+            </w:r>
+            <w:r>
+              <w:rPr>
+                <w:sz w:val="20"/>
+                <w:szCs w:val="20"/>
+              </w:rPr>
+              <w:t>.</w:t>
+            </w:r>
+          </w:p>
+        </w:tc>
+      </w:tr>
+      <w:tr>
+        <w:trPr>
+          <w:trHeight w:val="366"/>
+        </w:trPr>
+        <w:tc>
+          <w:tcPr>
+            <w:tcW w:w="2518" w:type="dxa"/>
+          </w:tcPr>
+          <w:p>
+            <w:pPr>
+              <w:ind w:firstLine="0"/>
+              <w:rPr>
+                <w:b/>
+                <w:sz w:val="20"/>
+                <w:szCs w:val="20"/>
+              </w:rPr>
+            </w:pPr>
+            <w:r>
+              <w:rPr>
+                <w:b/>
+                <w:sz w:val="20"/>
+                <w:szCs w:val="20"/>
+              </w:rPr>
+              <w:t>Ações do ator</w:t>
+            </w:r>
+          </w:p>
+        </w:tc>
+        <w:tc>
+          <w:tcPr>
+            <w:tcW w:w="5987" w:type="dxa"/>
+          </w:tcPr>
+          <w:p>
+            <w:pPr>
+              <w:ind w:firstLine="0"/>
+              <w:rPr>
+                <w:b/>
+                <w:sz w:val="20"/>
+                <w:szCs w:val="20"/>
+              </w:rPr>
+            </w:pPr>
+            <w:r>
+              <w:rPr>
+                <w:b/>
+                <w:sz w:val="20"/>
+                <w:szCs w:val="20"/>
+              </w:rPr>
+              <w:t>Ações do sistema</w:t>
+            </w:r>
+          </w:p>
+        </w:tc>
+      </w:tr>
+      <w:tr>
+        <w:trPr>
+          <w:trHeight w:val="366"/>
+        </w:trPr>
+        <w:tc>
+          <w:tcPr>
+            <w:tcW w:w="2518" w:type="dxa"/>
+          </w:tcPr>
+          <w:p>
+            <w:pPr>
+              <w:pStyle w:val="PargrafodaLista"/>
+              <w:numPr>
+                <w:ilvl w:val="0"/>
+                <w:numId w:val="11"/>
+              </w:numPr>
+              <w:rPr>
+                <w:sz w:val="20"/>
+                <w:szCs w:val="20"/>
+              </w:rPr>
+            </w:pPr>
+            <w:r>
+              <w:rPr>
+                <w:sz w:val="20"/>
+                <w:szCs w:val="20"/>
+              </w:rPr>
+              <w:t>Gerente de Departamento solicita ao sistema a consulta do registro de ponto</w:t>
+            </w:r>
+          </w:p>
+        </w:tc>
+        <w:tc>
+          <w:tcPr>
+            <w:tcW w:w="5987" w:type="dxa"/>
+          </w:tcPr>
+          <w:p>
+            <w:pPr>
+              <w:ind w:firstLine="0"/>
+              <w:rPr>
+                <w:b/>
+                <w:sz w:val="20"/>
+                <w:szCs w:val="20"/>
+              </w:rPr>
+            </w:pPr>
+          </w:p>
+        </w:tc>
+      </w:tr>
+      <w:tr>
+        <w:trPr>
+          <w:trHeight w:val="366"/>
+        </w:trPr>
+        <w:tc>
+          <w:tcPr>
+            <w:tcW w:w="2518" w:type="dxa"/>
+          </w:tcPr>
+          <w:p>
+            <w:pPr>
+              <w:ind w:firstLine="0"/>
+              <w:rPr>
+                <w:b/>
+                <w:sz w:val="20"/>
+                <w:szCs w:val="20"/>
+              </w:rPr>
+            </w:pPr>
+          </w:p>
+        </w:tc>
+        <w:tc>
+          <w:tcPr>
+            <w:tcW w:w="5987" w:type="dxa"/>
+          </w:tcPr>
+          <w:p>
+            <w:pPr>
+              <w:pStyle w:val="PargrafodaLista"/>
+              <w:numPr>
+                <w:ilvl w:val="0"/>
+                <w:numId w:val="11"/>
+              </w:numPr>
+              <w:rPr>
+                <w:sz w:val="20"/>
+                <w:szCs w:val="20"/>
+              </w:rPr>
+            </w:pPr>
+            <w:r>
+              <w:rPr>
+                <w:sz w:val="20"/>
+                <w:szCs w:val="20"/>
+              </w:rPr>
+              <w:t>Sistema mostra dados dos funcionários</w:t>
+            </w:r>
+          </w:p>
+        </w:tc>
+      </w:tr>
+      <w:tr>
+        <w:trPr>
+          <w:trHeight w:val="366"/>
+        </w:trPr>
+        <w:tc>
+          <w:tcPr>
+            <w:tcW w:w="2518" w:type="dxa"/>
+          </w:tcPr>
+          <w:p>
+            <w:pPr>
+              <w:pStyle w:val="PargrafodaLista"/>
+              <w:numPr>
+                <w:ilvl w:val="0"/>
+                <w:numId w:val="11"/>
+              </w:numPr>
+              <w:rPr>
+                <w:sz w:val="20"/>
+                <w:szCs w:val="20"/>
+              </w:rPr>
+            </w:pPr>
+            <w:r>
+              <w:rPr>
+                <w:sz w:val="20"/>
+                <w:szCs w:val="20"/>
+              </w:rPr>
+              <w:t>Gerente de RH escolhe o funcionário que terá seu registro de ponto alterado</w:t>
+            </w:r>
+          </w:p>
+        </w:tc>
+        <w:tc>
+          <w:tcPr>
+            <w:tcW w:w="5987" w:type="dxa"/>
+          </w:tcPr>
+          <w:p>
+            <w:pPr>
+              <w:ind w:firstLine="0"/>
+              <w:rPr>
+                <w:b/>
+                <w:sz w:val="20"/>
+                <w:szCs w:val="20"/>
+              </w:rPr>
+            </w:pPr>
+          </w:p>
+        </w:tc>
+      </w:tr>
+      <w:tr>
+        <w:trPr>
+          <w:trHeight w:val="366"/>
+        </w:trPr>
+        <w:tc>
+          <w:tcPr>
+            <w:tcW w:w="2518" w:type="dxa"/>
+          </w:tcPr>
+          <w:p>
+            <w:pPr>
+              <w:ind w:firstLine="0"/>
+              <w:rPr>
+                <w:b/>
+                <w:sz w:val="20"/>
+                <w:szCs w:val="20"/>
+              </w:rPr>
+            </w:pPr>
+          </w:p>
+        </w:tc>
+        <w:tc>
+          <w:tcPr>
+            <w:tcW w:w="5987" w:type="dxa"/>
+          </w:tcPr>
+          <w:p>
+            <w:pPr>
+              <w:pStyle w:val="PargrafodaLista"/>
+              <w:numPr>
+                <w:ilvl w:val="0"/>
+                <w:numId w:val="11"/>
+              </w:numPr>
+              <w:rPr>
+                <w:sz w:val="20"/>
+                <w:szCs w:val="20"/>
+              </w:rPr>
+            </w:pPr>
+            <w:r>
+              <w:rPr>
+                <w:sz w:val="20"/>
+                <w:szCs w:val="20"/>
+              </w:rPr>
+              <w:t>Sistema</w:t>
+            </w:r>
+            <w:r>
+              <w:rPr>
+                <w:sz w:val="20"/>
+                <w:szCs w:val="20"/>
+              </w:rPr>
+              <w:t xml:space="preserve"> </w:t>
+            </w:r>
+            <w:r>
+              <w:rPr>
+                <w:sz w:val="20"/>
+                <w:szCs w:val="20"/>
+              </w:rPr>
+              <w:t>exibe</w:t>
+            </w:r>
+            <w:bookmarkStart w:id="0" w:name="_GoBack"/>
+            <w:bookmarkEnd w:id="0"/>
+            <w:r>
+              <w:rPr>
+                <w:sz w:val="20"/>
+                <w:szCs w:val="20"/>
+              </w:rPr>
+              <w:t xml:space="preserve"> campos disponíveis para alteração</w:t>
+            </w:r>
+          </w:p>
+        </w:tc>
+      </w:tr>
+      <w:tr>
+        <w:trPr>
+          <w:trHeight w:val="366"/>
+        </w:trPr>
+        <w:tc>
+          <w:tcPr>
+            <w:tcW w:w="2518" w:type="dxa"/>
+          </w:tcPr>
+          <w:p>
+            <w:pPr>
+              <w:pStyle w:val="PargrafodaLista"/>
+              <w:numPr>
+                <w:ilvl w:val="0"/>
+                <w:numId w:val="11"/>
+              </w:numPr>
+              <w:rPr>
+                <w:sz w:val="20"/>
+                <w:szCs w:val="20"/>
+              </w:rPr>
+            </w:pPr>
+            <w:r>
+              <w:rPr>
+                <w:sz w:val="20"/>
+                <w:szCs w:val="20"/>
+              </w:rPr>
+              <w:t>Gerente de Departamento edita e confirma ao final</w:t>
+            </w:r>
+          </w:p>
+        </w:tc>
+        <w:tc>
+          <w:tcPr>
+            <w:tcW w:w="5987" w:type="dxa"/>
+          </w:tcPr>
+          <w:p>
+            <w:pPr>
+              <w:ind w:firstLine="0"/>
+              <w:rPr>
+                <w:sz w:val="20"/>
+                <w:szCs w:val="20"/>
+              </w:rPr>
+            </w:pPr>
+          </w:p>
+        </w:tc>
+      </w:tr>
+      <w:tr>
+        <w:trPr>
+          <w:trHeight w:val="366"/>
+        </w:trPr>
+        <w:tc>
+          <w:tcPr>
+            <w:tcW w:w="2518" w:type="dxa"/>
+          </w:tcPr>
+          <w:p>
+            <w:pPr>
+              <w:ind w:firstLine="0"/>
+              <w:rPr>
+                <w:sz w:val="20"/>
+                <w:szCs w:val="20"/>
+              </w:rPr>
+            </w:pPr>
+          </w:p>
+        </w:tc>
+        <w:tc>
+          <w:tcPr>
+            <w:tcW w:w="5987" w:type="dxa"/>
+          </w:tcPr>
+          <w:p>
+            <w:pPr>
+              <w:pStyle w:val="PargrafodaLista"/>
+              <w:numPr>
+                <w:ilvl w:val="0"/>
+                <w:numId w:val="11"/>
+              </w:numPr>
+              <w:rPr>
+                <w:sz w:val="20"/>
+                <w:szCs w:val="20"/>
+              </w:rPr>
+            </w:pPr>
+            <w:r>
+              <w:rPr>
+                <w:sz w:val="20"/>
+                <w:szCs w:val="20"/>
+              </w:rPr>
+              <w:t>Sistema salva dados e finaliza o caso de uso</w:t>
+            </w:r>
+          </w:p>
+        </w:tc>
+      </w:tr>
+      <w:tr>
+        <w:trPr>
+          <w:trHeight w:val="366"/>
+        </w:trPr>
+        <w:tc>
+          <w:tcPr>
+            <w:tcW w:w="2518" w:type="dxa"/>
+          </w:tcPr>
+          <w:p>
+            <w:pPr>
+              <w:ind w:firstLine="0"/>
+              <w:rPr>
+                <w:sz w:val="20"/>
+                <w:szCs w:val="20"/>
+              </w:rPr>
+            </w:pPr>
+          </w:p>
+        </w:tc>
+        <w:tc>
+          <w:tcPr>
+            <w:tcW w:w="5987" w:type="dxa"/>
+          </w:tcPr>
+          <w:p>
+            <w:pPr>
+              <w:ind w:firstLine="0"/>
+              <w:rPr>
+                <w:sz w:val="20"/>
+                <w:szCs w:val="20"/>
+              </w:rPr>
+            </w:pPr>
+          </w:p>
+        </w:tc>
+      </w:tr>
+      <w:tr>
+        <w:trPr>
+          <w:trHeight w:val="366"/>
+        </w:trPr>
+        <w:tc>
+          <w:tcPr>
+            <w:tcW w:w="2518" w:type="dxa"/>
+          </w:tcPr>
+          <w:p>
+            <w:pPr>
+              <w:ind w:firstLine="0"/>
+              <w:rPr>
+                <w:sz w:val="20"/>
+                <w:szCs w:val="20"/>
+              </w:rPr>
+            </w:pPr>
+            <w:r>
+              <w:rPr>
+                <w:sz w:val="20"/>
+                <w:szCs w:val="20"/>
+              </w:rPr>
+              <w:t>Fluxo Exceção</w:t>
+            </w:r>
+          </w:p>
+        </w:tc>
+        <w:tc>
+          <w:tcPr>
+            <w:tcW w:w="5987" w:type="dxa"/>
+          </w:tcPr>
+          <w:p>
+            <w:pPr>
+              <w:ind w:firstLine="0"/>
+              <w:rPr>
+                <w:sz w:val="20"/>
+                <w:szCs w:val="20"/>
+              </w:rPr>
+            </w:pPr>
+          </w:p>
+        </w:tc>
+      </w:tr>
+      <w:tr>
+        <w:trPr>
+          <w:trHeight w:val="366"/>
+        </w:trPr>
+        <w:tc>
+          <w:tcPr>
+            <w:tcW w:w="2518" w:type="dxa"/>
+          </w:tcPr>
+          <w:p>
+            <w:pPr>
+              <w:ind w:firstLine="0"/>
+              <w:rPr>
+                <w:sz w:val="20"/>
+                <w:szCs w:val="20"/>
+              </w:rPr>
+            </w:pPr>
+          </w:p>
+        </w:tc>
+        <w:tc>
+          <w:tcPr>
+            <w:tcW w:w="5987" w:type="dxa"/>
+          </w:tcPr>
+          <w:p>
+            <w:pPr>
+              <w:ind w:firstLine="0"/>
+              <w:rPr>
+                <w:sz w:val="20"/>
+                <w:szCs w:val="20"/>
+              </w:rPr>
+            </w:pPr>
+          </w:p>
+        </w:tc>
+      </w:tr>
+      <w:tr>
+        <w:trPr>
+          <w:trHeight w:val="366"/>
+        </w:trPr>
+        <w:tc>
+          <w:tcPr>
+            <w:tcW w:w="2518" w:type="dxa"/>
+          </w:tcPr>
+          <w:p>
+            <w:pPr>
+              <w:ind w:firstLine="0"/>
+              <w:rPr>
+                <w:sz w:val="20"/>
+                <w:szCs w:val="20"/>
+              </w:rPr>
+            </w:pPr>
+            <w:r>
+              <w:rPr>
+                <w:sz w:val="20"/>
+                <w:szCs w:val="20"/>
+              </w:rPr>
+              <w:t>Restrições/Validações</w:t>
+            </w:r>
+          </w:p>
+        </w:tc>
+        <w:tc>
+          <w:tcPr>
+            <w:tcW w:w="5987" w:type="dxa"/>
+          </w:tcPr>
+          <w:p>
+            <w:pPr>
+              <w:ind w:firstLine="0"/>
+              <w:rPr>
+                <w:sz w:val="20"/>
+                <w:szCs w:val="20"/>
+              </w:rPr>
+            </w:pPr>
+          </w:p>
+        </w:tc>
+      </w:tr>
+      <w:tr>
+        <w:trPr>
+          <w:trHeight w:val="367"/>
+        </w:trPr>
+        <w:tc>
+          <w:tcPr>
+            <w:tcW w:w="2518" w:type="dxa"/>
+          </w:tcPr>
+          <w:p>
+            <w:pPr>
+              <w:ind w:firstLine="0"/>
+              <w:rPr>
+                <w:sz w:val="20"/>
+                <w:szCs w:val="20"/>
+              </w:rPr>
+            </w:pPr>
+            <w:r>
+              <w:rPr>
+                <w:sz w:val="20"/>
+                <w:szCs w:val="20"/>
+              </w:rPr>
+              <w:t>Pós-Condições</w:t>
+            </w:r>
+          </w:p>
+        </w:tc>
+        <w:tc>
+          <w:tcPr>
+            <w:tcW w:w="5987" w:type="dxa"/>
+          </w:tcPr>
+          <w:p>
+            <w:pPr>
+              <w:ind w:firstLine="0"/>
+              <w:rPr>
+                <w:sz w:val="20"/>
+                <w:szCs w:val="20"/>
+              </w:rPr>
+            </w:pPr>
+          </w:p>
+        </w:tc>
+      </w:tr>
+    </w:tbl>
+    <w:p>
+      <w:pPr>
+        <w:ind w:firstLine="0"/>
+        <w:rPr>
+          <w:sz w:val="18"/>
+        </w:rPr>
+      </w:pPr>
     </w:p>
     <w:sectPr>
       <w:pgSz w:w="11906" w:h="16838" w:code="9"/>
@@ -767,8 +1970,97 @@
 </file>
 
 <file path=word/numbering.xml><?xml version="1.0" encoding="utf-8"?>
-<w:numbering xmlns:wpc="http://schemas.microsoft.com/office/word/2010/wordprocessingCanvas" xmlns:cx="http://schemas.microsoft.com/office/drawing/2014/chartex" xmlns:cx1="http://schemas.microsoft.com/office/drawing/2015/9/8/chartex" xmlns:cx2="http://schemas.microsoft.com/office/drawing/2015/10/21/chartex" xmlns:cx3="http://schemas.microsoft.com/office/drawing/2016/5/9/chartex" xmlns:cx4="http://schemas.microsoft.com/office/drawing/2016/5/10/chartex" xmlns:cx5="http://schemas.microsoft.com/office/drawing/2016/5/11/chartex" xmlns:cx6="http://schemas.microsoft.com/office/drawing/2016/5/12/chartex" xmlns:cx7="http://schemas.microsoft.com/office/drawing/2016/5/13/chartex" xmlns:cx8="http://schemas.microsoft.com/office/drawing/2016/5/14/chartex" xmlns:mc="http://schemas.openxmlformats.org/markup-compatibility/2006" xmlns:aink="http://schemas.microsoft.com/office/drawing/2016/ink" xmlns:am3d="http://schemas.microsoft.com/office/drawing/2017/model3d" xmlns:o="urn:schemas-microsoft-com:office:office" xmlns:r="http://schemas.openxmlformats.org/officeDocument/2006/relationships" xmlns:m="http://schemas.openxmlformats.org/officeDocument/2006/math" xmlns:v="urn:schemas-microsoft-com:vml" xmlns:wp14="http://schemas.microsoft.com/office/word/2010/wordprocessingDrawing" xmlns:wp="http://schemas.openxmlformats.org/drawingml/2006/wordprocessingDrawing" xmlns:w10="urn:schemas-microsoft-com:office:word" xmlns:w="http://schemas.openxmlformats.org/wordprocessingml/2006/main" xmlns:w14="http://schemas.microsoft.com/office/word/2010/wordml" xmlns:w15="http://schemas.microsoft.com/office/word/2012/wordml" xmlns:w16cid="http://schemas.microsoft.com/office/word/2016/wordml/cid" xmlns:w16se="http://schemas.microsoft.com/office/word/2015/wordml/symex" xmlns:wpg="http://schemas.microsoft.com/office/word/2010/wordprocessingGroup" xmlns:wpi="http://schemas.microsoft.com/office/word/2010/wordprocessingInk" xmlns:wne="http://schemas.microsoft.com/office/word/2006/wordml" xmlns:wps="http://schemas.microsoft.com/office/word/2010/wordprocessingShape" mc:Ignorable="w14 w15 w16se w16cid wp14">
+<w:numbering xmlns:wpc="http://schemas.microsoft.com/office/word/2010/wordprocessingCanvas" xmlns:mc="http://schemas.openxmlformats.org/markup-compatibility/2006" xmlns:o="urn:schemas-microsoft-com:office:office" xmlns:r="http://schemas.openxmlformats.org/officeDocument/2006/relationships" xmlns:m="http://schemas.openxmlformats.org/officeDocument/2006/math" xmlns:v="urn:schemas-microsoft-com:vml" xmlns:wp14="http://schemas.microsoft.com/office/word/2010/wordprocessingDrawing" xmlns:wp="http://schemas.openxmlformats.org/drawingml/2006/wordprocessingDrawing" xmlns:w10="urn:schemas-microsoft-com:office:word" xmlns:w="http://schemas.openxmlformats.org/wordprocessingml/2006/main" xmlns:w14="http://schemas.microsoft.com/office/word/2010/wordml" xmlns:w15="http://schemas.microsoft.com/office/word/2012/wordml" xmlns:wpg="http://schemas.microsoft.com/office/word/2010/wordprocessingGroup" xmlns:wpi="http://schemas.microsoft.com/office/word/2010/wordprocessingInk" xmlns:wne="http://schemas.microsoft.com/office/word/2006/wordml" xmlns:wps="http://schemas.microsoft.com/office/word/2010/wordprocessingShape" mc:Ignorable="w14 w15 wp14">
   <w:abstractNum w:abstractNumId="0" w15:restartNumberingAfterBreak="0">
+    <w:nsid w:val="1B1100C3"/>
+    <w:multiLevelType w:val="hybridMultilevel"/>
+    <w:tmpl w:val="0C3A7D60"/>
+    <w:lvl w:ilvl="0" w:tplc="0416000F">
+      <w:start w:val="1"/>
+      <w:numFmt w:val="decimal"/>
+      <w:lvlText w:val="%1."/>
+      <w:lvlJc w:val="left"/>
+      <w:pPr>
+        <w:ind w:left="720" w:hanging="360"/>
+      </w:pPr>
+      <w:rPr>
+        <w:rFonts w:hint="default"/>
+      </w:rPr>
+    </w:lvl>
+    <w:lvl w:ilvl="1" w:tplc="04160019" w:tentative="1">
+      <w:start w:val="1"/>
+      <w:numFmt w:val="lowerLetter"/>
+      <w:lvlText w:val="%2."/>
+      <w:lvlJc w:val="left"/>
+      <w:pPr>
+        <w:ind w:left="1440" w:hanging="360"/>
+      </w:pPr>
+    </w:lvl>
+    <w:lvl w:ilvl="2" w:tplc="0416001B" w:tentative="1">
+      <w:start w:val="1"/>
+      <w:numFmt w:val="lowerRoman"/>
+      <w:lvlText w:val="%3."/>
+      <w:lvlJc w:val="right"/>
+      <w:pPr>
+        <w:ind w:left="2160" w:hanging="180"/>
+      </w:pPr>
+    </w:lvl>
+    <w:lvl w:ilvl="3" w:tplc="0416000F" w:tentative="1">
+      <w:start w:val="1"/>
+      <w:numFmt w:val="decimal"/>
+      <w:lvlText w:val="%4."/>
+      <w:lvlJc w:val="left"/>
+      <w:pPr>
+        <w:ind w:left="2880" w:hanging="360"/>
+      </w:pPr>
+    </w:lvl>
+    <w:lvl w:ilvl="4" w:tplc="04160019" w:tentative="1">
+      <w:start w:val="1"/>
+      <w:numFmt w:val="lowerLetter"/>
+      <w:lvlText w:val="%5."/>
+      <w:lvlJc w:val="left"/>
+      <w:pPr>
+        <w:ind w:left="3600" w:hanging="360"/>
+      </w:pPr>
+    </w:lvl>
+    <w:lvl w:ilvl="5" w:tplc="0416001B" w:tentative="1">
+      <w:start w:val="1"/>
+      <w:numFmt w:val="lowerRoman"/>
+      <w:lvlText w:val="%6."/>
+      <w:lvlJc w:val="right"/>
+      <w:pPr>
+        <w:ind w:left="4320" w:hanging="180"/>
+      </w:pPr>
+    </w:lvl>
+    <w:lvl w:ilvl="6" w:tplc="0416000F" w:tentative="1">
+      <w:start w:val="1"/>
+      <w:numFmt w:val="decimal"/>
+      <w:lvlText w:val="%7."/>
+      <w:lvlJc w:val="left"/>
+      <w:pPr>
+        <w:ind w:left="5040" w:hanging="360"/>
+      </w:pPr>
+    </w:lvl>
+    <w:lvl w:ilvl="7" w:tplc="04160019" w:tentative="1">
+      <w:start w:val="1"/>
+      <w:numFmt w:val="lowerLetter"/>
+      <w:lvlText w:val="%8."/>
+      <w:lvlJc w:val="left"/>
+      <w:pPr>
+        <w:ind w:left="5760" w:hanging="360"/>
+      </w:pPr>
+    </w:lvl>
+    <w:lvl w:ilvl="8" w:tplc="0416001B" w:tentative="1">
+      <w:start w:val="1"/>
+      <w:numFmt w:val="lowerRoman"/>
+      <w:lvlText w:val="%9."/>
+      <w:lvlJc w:val="right"/>
+      <w:pPr>
+        <w:ind w:left="6480" w:hanging="180"/>
+      </w:pPr>
+    </w:lvl>
+  </w:abstractNum>
+  <w:abstractNum w:abstractNumId="1" w15:restartNumberingAfterBreak="0">
     <w:nsid w:val="2BE53618"/>
     <w:multiLevelType w:val="multilevel"/>
     <w:tmpl w:val="89BC85E8"/>
@@ -860,7 +2152,96 @@
       </w:pPr>
     </w:lvl>
   </w:abstractNum>
-  <w:abstractNum w:abstractNumId="1" w15:restartNumberingAfterBreak="0">
+  <w:abstractNum w:abstractNumId="2" w15:restartNumberingAfterBreak="0">
+    <w:nsid w:val="368C4BA3"/>
+    <w:multiLevelType w:val="hybridMultilevel"/>
+    <w:tmpl w:val="00F2BFBA"/>
+    <w:lvl w:ilvl="0" w:tplc="0416000F">
+      <w:start w:val="1"/>
+      <w:numFmt w:val="decimal"/>
+      <w:lvlText w:val="%1."/>
+      <w:lvlJc w:val="left"/>
+      <w:pPr>
+        <w:ind w:left="720" w:hanging="360"/>
+      </w:pPr>
+      <w:rPr>
+        <w:rFonts w:hint="default"/>
+      </w:rPr>
+    </w:lvl>
+    <w:lvl w:ilvl="1" w:tplc="04160019" w:tentative="1">
+      <w:start w:val="1"/>
+      <w:numFmt w:val="lowerLetter"/>
+      <w:lvlText w:val="%2."/>
+      <w:lvlJc w:val="left"/>
+      <w:pPr>
+        <w:ind w:left="1440" w:hanging="360"/>
+      </w:pPr>
+    </w:lvl>
+    <w:lvl w:ilvl="2" w:tplc="0416001B" w:tentative="1">
+      <w:start w:val="1"/>
+      <w:numFmt w:val="lowerRoman"/>
+      <w:lvlText w:val="%3."/>
+      <w:lvlJc w:val="right"/>
+      <w:pPr>
+        <w:ind w:left="2160" w:hanging="180"/>
+      </w:pPr>
+    </w:lvl>
+    <w:lvl w:ilvl="3" w:tplc="0416000F" w:tentative="1">
+      <w:start w:val="1"/>
+      <w:numFmt w:val="decimal"/>
+      <w:lvlText w:val="%4."/>
+      <w:lvlJc w:val="left"/>
+      <w:pPr>
+        <w:ind w:left="2880" w:hanging="360"/>
+      </w:pPr>
+    </w:lvl>
+    <w:lvl w:ilvl="4" w:tplc="04160019" w:tentative="1">
+      <w:start w:val="1"/>
+      <w:numFmt w:val="lowerLetter"/>
+      <w:lvlText w:val="%5."/>
+      <w:lvlJc w:val="left"/>
+      <w:pPr>
+        <w:ind w:left="3600" w:hanging="360"/>
+      </w:pPr>
+    </w:lvl>
+    <w:lvl w:ilvl="5" w:tplc="0416001B" w:tentative="1">
+      <w:start w:val="1"/>
+      <w:numFmt w:val="lowerRoman"/>
+      <w:lvlText w:val="%6."/>
+      <w:lvlJc w:val="right"/>
+      <w:pPr>
+        <w:ind w:left="4320" w:hanging="180"/>
+      </w:pPr>
+    </w:lvl>
+    <w:lvl w:ilvl="6" w:tplc="0416000F" w:tentative="1">
+      <w:start w:val="1"/>
+      <w:numFmt w:val="decimal"/>
+      <w:lvlText w:val="%7."/>
+      <w:lvlJc w:val="left"/>
+      <w:pPr>
+        <w:ind w:left="5040" w:hanging="360"/>
+      </w:pPr>
+    </w:lvl>
+    <w:lvl w:ilvl="7" w:tplc="04160019" w:tentative="1">
+      <w:start w:val="1"/>
+      <w:numFmt w:val="lowerLetter"/>
+      <w:lvlText w:val="%8."/>
+      <w:lvlJc w:val="left"/>
+      <w:pPr>
+        <w:ind w:left="5760" w:hanging="360"/>
+      </w:pPr>
+    </w:lvl>
+    <w:lvl w:ilvl="8" w:tplc="0416001B" w:tentative="1">
+      <w:start w:val="1"/>
+      <w:numFmt w:val="lowerRoman"/>
+      <w:lvlText w:val="%9."/>
+      <w:lvlJc w:val="right"/>
+      <w:pPr>
+        <w:ind w:left="6480" w:hanging="180"/>
+      </w:pPr>
+    </w:lvl>
+  </w:abstractNum>
+  <w:abstractNum w:abstractNumId="3" w15:restartNumberingAfterBreak="0">
     <w:nsid w:val="3E8370A1"/>
     <w:multiLevelType w:val="multilevel"/>
     <w:tmpl w:val="AEE4E8C0"/>
@@ -955,7 +2336,7 @@
       </w:pPr>
     </w:lvl>
   </w:abstractNum>
-  <w:abstractNum w:abstractNumId="2" w15:restartNumberingAfterBreak="0">
+  <w:abstractNum w:abstractNumId="4" w15:restartNumberingAfterBreak="0">
     <w:nsid w:val="499767C8"/>
     <w:multiLevelType w:val="multilevel"/>
     <w:tmpl w:val="83D63D04"/>
@@ -1043,7 +2424,7 @@
       </w:pPr>
     </w:lvl>
   </w:abstractNum>
-  <w:abstractNum w:abstractNumId="3" w15:restartNumberingAfterBreak="0">
+  <w:abstractNum w:abstractNumId="5" w15:restartNumberingAfterBreak="0">
     <w:nsid w:val="632C6851"/>
     <w:multiLevelType w:val="hybridMultilevel"/>
     <w:tmpl w:val="60700C16"/>
@@ -1132,7 +2513,7 @@
       </w:pPr>
     </w:lvl>
   </w:abstractNum>
-  <w:abstractNum w:abstractNumId="4" w15:restartNumberingAfterBreak="0">
+  <w:abstractNum w:abstractNumId="6" w15:restartNumberingAfterBreak="0">
     <w:nsid w:val="7DC003BC"/>
     <w:multiLevelType w:val="hybridMultilevel"/>
     <w:tmpl w:val="CBD8A306"/>
@@ -1222,37 +2603,43 @@
     </w:lvl>
   </w:abstractNum>
   <w:num w:numId="1">
+    <w:abstractNumId w:val="5"/>
+  </w:num>
+  <w:num w:numId="2">
+    <w:abstractNumId w:val="6"/>
+  </w:num>
+  <w:num w:numId="3">
+    <w:abstractNumId w:val="1"/>
+  </w:num>
+  <w:num w:numId="4">
     <w:abstractNumId w:val="3"/>
   </w:num>
-  <w:num w:numId="2">
+  <w:num w:numId="5">
     <w:abstractNumId w:val="4"/>
   </w:num>
-  <w:num w:numId="3">
+  <w:num w:numId="6">
+    <w:abstractNumId w:val="4"/>
+  </w:num>
+  <w:num w:numId="7">
+    <w:abstractNumId w:val="4"/>
+  </w:num>
+  <w:num w:numId="8">
+    <w:abstractNumId w:val="4"/>
+  </w:num>
+  <w:num w:numId="9">
+    <w:abstractNumId w:val="4"/>
+  </w:num>
+  <w:num w:numId="10">
     <w:abstractNumId w:val="0"/>
   </w:num>
-  <w:num w:numId="4">
-    <w:abstractNumId w:val="1"/>
-  </w:num>
-  <w:num w:numId="5">
-    <w:abstractNumId w:val="2"/>
-  </w:num>
-  <w:num w:numId="6">
-    <w:abstractNumId w:val="2"/>
-  </w:num>
-  <w:num w:numId="7">
-    <w:abstractNumId w:val="2"/>
-  </w:num>
-  <w:num w:numId="8">
-    <w:abstractNumId w:val="2"/>
-  </w:num>
-  <w:num w:numId="9">
+  <w:num w:numId="11">
     <w:abstractNumId w:val="2"/>
   </w:num>
 </w:numbering>
 </file>
 
 <file path=word/styles.xml><?xml version="1.0" encoding="utf-8"?>
-<w:styles xmlns:mc="http://schemas.openxmlformats.org/markup-compatibility/2006" xmlns:r="http://schemas.openxmlformats.org/officeDocument/2006/relationships" xmlns:w="http://schemas.openxmlformats.org/wordprocessingml/2006/main" xmlns:w14="http://schemas.microsoft.com/office/word/2010/wordml" xmlns:w15="http://schemas.microsoft.com/office/word/2012/wordml" xmlns:w16cid="http://schemas.microsoft.com/office/word/2016/wordml/cid" xmlns:w16se="http://schemas.microsoft.com/office/word/2015/wordml/symex" mc:Ignorable="w14 w15 w16se w16cid">
+<w:styles xmlns:mc="http://schemas.openxmlformats.org/markup-compatibility/2006" xmlns:r="http://schemas.openxmlformats.org/officeDocument/2006/relationships" xmlns:w="http://schemas.openxmlformats.org/wordprocessingml/2006/main" xmlns:w14="http://schemas.microsoft.com/office/word/2010/wordml" xmlns:w15="http://schemas.microsoft.com/office/word/2012/wordml" mc:Ignorable="w14 w15">
   <w:docDefaults>
     <w:rPrDefault>
       <w:rPr>
@@ -1268,7 +2655,7 @@
       </w:pPr>
     </w:pPrDefault>
   </w:docDefaults>
-  <w:latentStyles w:defLockedState="0" w:defUIPriority="99" w:defSemiHidden="0" w:defUnhideWhenUsed="0" w:defQFormat="0" w:count="375">
+  <w:latentStyles w:defLockedState="0" w:defUIPriority="99" w:defSemiHidden="0" w:defUnhideWhenUsed="0" w:defQFormat="0" w:count="371">
     <w:lsdException w:name="Normal" w:uiPriority="0" w:qFormat="1"/>
     <w:lsdException w:name="heading 1" w:uiPriority="9" w:qFormat="1"/>
     <w:lsdException w:name="heading 2" w:semiHidden="1" w:uiPriority="9" w:unhideWhenUsed="1" w:qFormat="1"/>
@@ -1423,7 +2810,7 @@
     <w:lsdException w:name="Table Web 2" w:semiHidden="1" w:unhideWhenUsed="1"/>
     <w:lsdException w:name="Table Web 3" w:semiHidden="1" w:unhideWhenUsed="1"/>
     <w:lsdException w:name="Balloon Text" w:semiHidden="1" w:unhideWhenUsed="1"/>
-    <w:lsdException w:name="Table Grid" w:semiHidden="1" w:uiPriority="59" w:unhideWhenUsed="1"/>
+    <w:lsdException w:name="Table Grid" w:uiPriority="59"/>
     <w:lsdException w:name="Table Theme" w:semiHidden="1" w:unhideWhenUsed="1"/>
     <w:lsdException w:name="Placeholder Text" w:semiHidden="1"/>
     <w:lsdException w:name="No Spacing" w:uiPriority="1" w:qFormat="1"/>
@@ -1640,10 +3027,6 @@
     <w:lsdException w:name="List Table 5 Dark Accent 6" w:uiPriority="50"/>
     <w:lsdException w:name="List Table 6 Colorful Accent 6" w:uiPriority="51"/>
     <w:lsdException w:name="List Table 7 Colorful Accent 6" w:uiPriority="52"/>
-    <w:lsdException w:name="Mention" w:semiHidden="1" w:unhideWhenUsed="1"/>
-    <w:lsdException w:name="Smart Hyperlink" w:semiHidden="1" w:unhideWhenUsed="1"/>
-    <w:lsdException w:name="Hashtag" w:semiHidden="1" w:unhideWhenUsed="1"/>
-    <w:lsdException w:name="Unresolved Mention" w:semiHidden="1" w:unhideWhenUsed="1"/>
   </w:latentStyles>
   <w:style w:type="paragraph" w:default="1" w:styleId="Normal">
     <w:name w:val="Normal"/>

</xml_diff>